<commit_message>
typo fix and style changes
</commit_message>
<xml_diff>
--- a/output/resume.docx
+++ b/output/resume.docx
@@ -58,7 +58,7 @@
         <w:br/>
       </w:r>
       <w:r>
-        <w:t xml:space="preserve">Hands-on field experience spent ensuring data flow from sensors and assisting clients with data utilisation, yielded a strong practical sense for user-centred Design.</w:t>
+        <w:t xml:space="preserve">Hands-on field experience spent ensuring data flow from sensors and assisting clients with data utilization, yielded a strong practical sense for user-centred Design.</w:t>
       </w:r>
       <w:r>
         <w:br/>
@@ -152,7 +152,7 @@
         <w:pStyle w:val="FirstParagraph"/>
       </w:pPr>
       <w:r>
-        <w:t xml:space="preserve">Geotechnical Monitoring specialist responsible for managing projects including Data collection, Web development, Risk mitigation and Compliance documentation for a variety of industries.</w:t>
+        <w:t xml:space="preserve">Geo-technical Monitoring specialist responsible for managing projects including Data collection, Web development, Risk mitigation and Compliance documentation for a variety of industries.</w:t>
       </w:r>
     </w:p>
     <w:p>
@@ -449,7 +449,7 @@
           <w:rPr>
             <w:rStyle w:val="Hyperlink"/>
           </w:rPr>
-          <w:t xml:space="preserve">ACI Concrete Technicain certification</w:t>
+          <w:t xml:space="preserve">ACI Concrete Technician certification</w:t>
         </w:r>
       </w:hyperlink>
     </w:p>

</xml_diff>